<commit_message>
changed g[type] to @ref
git-svn-id: svn+ssh://svn.code.sf.net/p/epidoc/code/trunk@2800 85be4e97-ed4a-0410-b6a7-8d1dfdb05c0b
</commit_message>
<xml_diff>
--- a/guidelines/msword/quickref.docx
+++ b/guidelines/msword/quickref.docx
@@ -124,7 +124,7 @@
           <w:szCs w:val="22"/>
           <w:lang w:val="en-US"/>
         </w:rPr>
-        <w:t>2020-09-03</w:t>
+        <w:t>2021-02-01</w:t>
       </w:r>
       <w:r>
         <w:rPr>
@@ -3412,7 +3412,43 @@
                 <w:szCs w:val="20"/>
                 <w:lang w:val="en-US"/>
               </w:rPr>
-              <w:t>&lt;g type="leaf"/&gt;</w:t>
+              <w:t xml:space="preserve">&lt;g </w:t>
+            </w:r>
+            <w:r>
+              <w:rPr>
+                <w:rFonts w:ascii="Palatino Linotype" w:eastAsia="Arial Unicode MS" w:hAnsi="Palatino Linotype" w:cs="Arial Unicode MS"/>
+                <w:sz w:val="20"/>
+                <w:szCs w:val="20"/>
+                <w:lang w:val="en-US"/>
+              </w:rPr>
+              <w:t>ref</w:t>
+            </w:r>
+            <w:r>
+              <w:rPr>
+                <w:rFonts w:ascii="Palatino Linotype" w:eastAsia="Arial Unicode MS" w:hAnsi="Palatino Linotype" w:cs="Arial Unicode MS"/>
+                <w:sz w:val="20"/>
+                <w:szCs w:val="20"/>
+                <w:lang w:val="en-US"/>
+              </w:rPr>
+              <w:t>="</w:t>
+            </w:r>
+            <w:r>
+              <w:rPr>
+                <w:rFonts w:ascii="Palatino Linotype" w:eastAsia="Arial Unicode MS" w:hAnsi="Palatino Linotype" w:cs="Arial Unicode MS"/>
+                <w:sz w:val="20"/>
+                <w:szCs w:val="20"/>
+                <w:lang w:val="en-US"/>
+              </w:rPr>
+              <w:t>#</w:t>
+            </w:r>
+            <w:r>
+              <w:rPr>
+                <w:rFonts w:ascii="Palatino Linotype" w:eastAsia="Arial Unicode MS" w:hAnsi="Palatino Linotype" w:cs="Arial Unicode MS"/>
+                <w:sz w:val="20"/>
+                <w:szCs w:val="20"/>
+                <w:lang w:val="en-US"/>
+              </w:rPr>
+              <w:t>leaf"/&gt;</w:t>
             </w:r>
           </w:p>
         </w:tc>

</xml_diff>